<commit_message>
fitness is calculated immediately after a Genome is created
</commit_message>
<xml_diff>
--- a/Exercise 1/parousiasi.docx
+++ b/Exercise 1/parousiasi.docx
@@ -57,6 +57,29 @@
           <w:rFonts w:ascii="Arial" w:hAnsi="Arial" w:cs="Arial"/>
           <w:b/>
           <w:bCs/>
+          <w:sz w:val="28"/>
+          <w:szCs w:val="28"/>
+          <w:lang w:val="el-GR"/>
+        </w:rPr>
+      </w:pPr>
+      <w:r>
+        <w:rPr>
+          <w:rFonts w:ascii="Arial" w:hAnsi="Arial" w:cs="Arial"/>
+          <w:b/>
+          <w:bCs/>
+          <w:sz w:val="28"/>
+          <w:szCs w:val="28"/>
+          <w:lang w:val="el-GR"/>
+        </w:rPr>
+        <w:t>ΓΕΩΡΓΙΟΣ ΣΕΪΜΕΝΗΣ – Π19204</w:t>
+      </w:r>
+    </w:p>
+    <w:p>
+      <w:pPr>
+        <w:rPr>
+          <w:rFonts w:ascii="Arial" w:hAnsi="Arial" w:cs="Arial"/>
+          <w:b/>
+          <w:bCs/>
           <w:sz w:val="32"/>
           <w:szCs w:val="32"/>
           <w:lang w:val="el-GR"/>
@@ -65,6 +88,7 @@
     </w:p>
     <w:p>
       <w:pPr>
+        <w:jc w:val="center"/>
         <w:rPr>
           <w:rFonts w:ascii="Arial" w:hAnsi="Arial" w:cs="Arial"/>
           <w:b/>
@@ -83,7 +107,7 @@
           <w:szCs w:val="28"/>
           <w:lang w:val="el-GR"/>
         </w:rPr>
-        <w:t>ΥΛΟΠΟΙΗΣΗ:</w:t>
+        <w:t>ΣΧΕΔΙΑΣΗ:</w:t>
       </w:r>
     </w:p>
     <w:p>
@@ -131,7 +155,16 @@
           <w:szCs w:val="24"/>
           <w:lang w:val="el-GR"/>
         </w:rPr>
-        <w:t xml:space="preserve"> Σύμφωνα με την εκφώνηση, οι </w:t>
+        <w:t xml:space="preserve"> Σύμφωνα με την εκφώνηση, </w:t>
+      </w:r>
+      <w:r>
+        <w:rPr>
+          <w:rFonts w:ascii="Arial" w:hAnsi="Arial" w:cs="Arial"/>
+          <w:sz w:val="24"/>
+          <w:szCs w:val="24"/>
+          <w:lang w:val="el-GR"/>
+        </w:rPr>
+        <w:t xml:space="preserve">στον </w:t>
       </w:r>
       <w:proofErr w:type="spellStart"/>
       <w:r>
@@ -141,7 +174,7 @@
           <w:szCs w:val="24"/>
           <w:lang w:val="el-GR"/>
         </w:rPr>
-        <w:t>γράφοι</w:t>
+        <w:t>γράφο</w:t>
       </w:r>
       <w:proofErr w:type="spellEnd"/>
       <w:r>
@@ -151,27 +184,43 @@
           <w:szCs w:val="24"/>
           <w:lang w:val="el-GR"/>
         </w:rPr>
-        <w:t xml:space="preserve"> πρέπει να χρωματιστούν έτσι, ώστε να μην έχουν το ίδιο χρώμα με τους </w:t>
-      </w:r>
-      <w:proofErr w:type="spellStart"/>
-      <w:r>
-        <w:rPr>
-          <w:rFonts w:ascii="Arial" w:hAnsi="Arial" w:cs="Arial"/>
-          <w:sz w:val="24"/>
-          <w:szCs w:val="24"/>
-          <w:lang w:val="el-GR"/>
-        </w:rPr>
-        <w:t>γράφους</w:t>
-      </w:r>
-      <w:proofErr w:type="spellEnd"/>
-      <w:r>
-        <w:rPr>
-          <w:rFonts w:ascii="Arial" w:hAnsi="Arial" w:cs="Arial"/>
-          <w:sz w:val="24"/>
-          <w:szCs w:val="24"/>
-          <w:lang w:val="el-GR"/>
-        </w:rPr>
-        <w:t xml:space="preserve"> που γειτονεύουν.</w:t>
+        <w:t xml:space="preserve"> πρέπει να χρωματιστούν </w:t>
+      </w:r>
+      <w:r>
+        <w:rPr>
+          <w:rFonts w:ascii="Arial" w:hAnsi="Arial" w:cs="Arial"/>
+          <w:sz w:val="24"/>
+          <w:szCs w:val="24"/>
+          <w:lang w:val="el-GR"/>
+        </w:rPr>
+        <w:t xml:space="preserve">οι κόμβοι </w:t>
+      </w:r>
+      <w:r>
+        <w:rPr>
+          <w:rFonts w:ascii="Arial" w:hAnsi="Arial" w:cs="Arial"/>
+          <w:sz w:val="24"/>
+          <w:szCs w:val="24"/>
+          <w:lang w:val="el-GR"/>
+        </w:rPr>
+        <w:t xml:space="preserve">έτσι, ώστε να μην έχουν το ίδιο χρώμα με </w:t>
+      </w:r>
+      <w:r>
+        <w:rPr>
+          <w:rFonts w:ascii="Arial" w:hAnsi="Arial" w:cs="Arial"/>
+          <w:sz w:val="24"/>
+          <w:szCs w:val="24"/>
+          <w:lang w:val="el-GR"/>
+        </w:rPr>
+        <w:t>τους γειτονικούς κόμβους</w:t>
+      </w:r>
+      <w:r>
+        <w:rPr>
+          <w:rFonts w:ascii="Arial" w:hAnsi="Arial" w:cs="Arial"/>
+          <w:sz w:val="24"/>
+          <w:szCs w:val="24"/>
+          <w:lang w:val="el-GR"/>
+        </w:rPr>
+        <w:t>.</w:t>
       </w:r>
     </w:p>
     <w:p>
@@ -397,7 +446,212 @@
           <w:szCs w:val="24"/>
           <w:lang w:val="el-GR"/>
         </w:rPr>
-        <w:t xml:space="preserve">εκτελέσιμο αρχείο, στο οποίο υπάρχει η γραφική υλοποίηση σε </w:t>
+        <w:t>εκτελέσιμο αρχείο</w:t>
+      </w:r>
+      <w:r>
+        <w:rPr>
+          <w:rFonts w:ascii="Arial" w:hAnsi="Arial" w:cs="Arial"/>
+          <w:sz w:val="24"/>
+          <w:szCs w:val="24"/>
+          <w:lang w:val="el-GR"/>
+        </w:rPr>
+        <w:t xml:space="preserve"> (το οποίο βρίσκεται στην τοποθεσία </w:t>
+      </w:r>
+      <w:r>
+        <w:rPr>
+          <w:rFonts w:ascii="Arial" w:hAnsi="Arial" w:cs="Arial"/>
+          <w:i/>
+          <w:iCs/>
+          <w:sz w:val="24"/>
+          <w:szCs w:val="24"/>
+        </w:rPr>
+        <w:t>Automatic</w:t>
+      </w:r>
+      <w:r>
+        <w:rPr>
+          <w:rFonts w:ascii="Arial" w:hAnsi="Arial" w:cs="Arial"/>
+          <w:i/>
+          <w:iCs/>
+          <w:sz w:val="24"/>
+          <w:szCs w:val="24"/>
+          <w:lang w:val="el-GR"/>
+        </w:rPr>
+        <w:t>-</w:t>
+      </w:r>
+      <w:r>
+        <w:rPr>
+          <w:rFonts w:ascii="Arial" w:hAnsi="Arial" w:cs="Arial"/>
+          <w:i/>
+          <w:iCs/>
+          <w:sz w:val="24"/>
+          <w:szCs w:val="24"/>
+        </w:rPr>
+        <w:t>Color</w:t>
+      </w:r>
+      <w:r>
+        <w:rPr>
+          <w:rFonts w:ascii="Arial" w:hAnsi="Arial" w:cs="Arial"/>
+          <w:i/>
+          <w:iCs/>
+          <w:sz w:val="24"/>
+          <w:szCs w:val="24"/>
+          <w:lang w:val="el-GR"/>
+        </w:rPr>
+        <w:t>-</w:t>
+      </w:r>
+      <w:r>
+        <w:rPr>
+          <w:rFonts w:ascii="Arial" w:hAnsi="Arial" w:cs="Arial"/>
+          <w:i/>
+          <w:iCs/>
+          <w:sz w:val="24"/>
+          <w:szCs w:val="24"/>
+        </w:rPr>
+        <w:t>Filler</w:t>
+      </w:r>
+      <w:r>
+        <w:rPr>
+          <w:rFonts w:ascii="Arial" w:hAnsi="Arial" w:cs="Arial"/>
+          <w:i/>
+          <w:iCs/>
+          <w:sz w:val="24"/>
+          <w:szCs w:val="24"/>
+          <w:lang w:val="el-GR"/>
+        </w:rPr>
+        <w:t xml:space="preserve"> &gt; </w:t>
+      </w:r>
+      <w:r>
+        <w:rPr>
+          <w:rFonts w:ascii="Arial" w:hAnsi="Arial" w:cs="Arial"/>
+          <w:i/>
+          <w:iCs/>
+          <w:sz w:val="24"/>
+          <w:szCs w:val="24"/>
+        </w:rPr>
+        <w:t>bin</w:t>
+      </w:r>
+      <w:r>
+        <w:rPr>
+          <w:rFonts w:ascii="Arial" w:hAnsi="Arial" w:cs="Arial"/>
+          <w:i/>
+          <w:iCs/>
+          <w:sz w:val="24"/>
+          <w:szCs w:val="24"/>
+          <w:lang w:val="el-GR"/>
+        </w:rPr>
+        <w:t xml:space="preserve"> &gt; </w:t>
+      </w:r>
+      <w:r>
+        <w:rPr>
+          <w:rFonts w:ascii="Arial" w:hAnsi="Arial" w:cs="Arial"/>
+          <w:i/>
+          <w:iCs/>
+          <w:sz w:val="24"/>
+          <w:szCs w:val="24"/>
+        </w:rPr>
+        <w:t>Debug</w:t>
+      </w:r>
+      <w:r>
+        <w:rPr>
+          <w:rFonts w:ascii="Arial" w:hAnsi="Arial" w:cs="Arial"/>
+          <w:i/>
+          <w:iCs/>
+          <w:sz w:val="24"/>
+          <w:szCs w:val="24"/>
+          <w:lang w:val="el-GR"/>
+        </w:rPr>
+        <w:t xml:space="preserve"> &gt; </w:t>
+      </w:r>
+      <w:r>
+        <w:rPr>
+          <w:rFonts w:ascii="Arial" w:hAnsi="Arial" w:cs="Arial"/>
+          <w:i/>
+          <w:iCs/>
+          <w:sz w:val="24"/>
+          <w:szCs w:val="24"/>
+        </w:rPr>
+        <w:t>Automatic</w:t>
+      </w:r>
+      <w:r>
+        <w:rPr>
+          <w:rFonts w:ascii="Arial" w:hAnsi="Arial" w:cs="Arial"/>
+          <w:i/>
+          <w:iCs/>
+          <w:sz w:val="24"/>
+          <w:szCs w:val="24"/>
+          <w:lang w:val="el-GR"/>
+        </w:rPr>
+        <w:t>_</w:t>
+      </w:r>
+      <w:r>
+        <w:rPr>
+          <w:rFonts w:ascii="Arial" w:hAnsi="Arial" w:cs="Arial"/>
+          <w:i/>
+          <w:iCs/>
+          <w:sz w:val="24"/>
+          <w:szCs w:val="24"/>
+        </w:rPr>
+        <w:t>Color</w:t>
+      </w:r>
+      <w:r>
+        <w:rPr>
+          <w:rFonts w:ascii="Arial" w:hAnsi="Arial" w:cs="Arial"/>
+          <w:i/>
+          <w:iCs/>
+          <w:sz w:val="24"/>
+          <w:szCs w:val="24"/>
+          <w:lang w:val="el-GR"/>
+        </w:rPr>
+        <w:t>_</w:t>
+      </w:r>
+      <w:r>
+        <w:rPr>
+          <w:rFonts w:ascii="Arial" w:hAnsi="Arial" w:cs="Arial"/>
+          <w:i/>
+          <w:iCs/>
+          <w:sz w:val="24"/>
+          <w:szCs w:val="24"/>
+        </w:rPr>
+        <w:t>Filler</w:t>
+      </w:r>
+      <w:r>
+        <w:rPr>
+          <w:rFonts w:ascii="Arial" w:hAnsi="Arial" w:cs="Arial"/>
+          <w:i/>
+          <w:iCs/>
+          <w:sz w:val="24"/>
+          <w:szCs w:val="24"/>
+          <w:lang w:val="el-GR"/>
+        </w:rPr>
+        <w:t>.</w:t>
+      </w:r>
+      <w:r>
+        <w:rPr>
+          <w:rFonts w:ascii="Arial" w:hAnsi="Arial" w:cs="Arial"/>
+          <w:i/>
+          <w:iCs/>
+          <w:sz w:val="24"/>
+          <w:szCs w:val="24"/>
+        </w:rPr>
+        <w:t>exe</w:t>
+      </w:r>
+      <w:r>
+        <w:rPr>
+          <w:rFonts w:ascii="Arial" w:hAnsi="Arial" w:cs="Arial"/>
+          <w:sz w:val="24"/>
+          <w:szCs w:val="24"/>
+          <w:lang w:val="el-GR"/>
+        </w:rPr>
+        <w:t>)</w:t>
+      </w:r>
+      <w:r>
+        <w:rPr>
+          <w:rFonts w:ascii="Arial" w:hAnsi="Arial" w:cs="Arial"/>
+          <w:sz w:val="24"/>
+          <w:szCs w:val="24"/>
+          <w:lang w:val="el-GR"/>
+        </w:rPr>
+        <w:t xml:space="preserve">, στο οποίο υπάρχει η γραφική υλοποίηση σε </w:t>
       </w:r>
       <w:r>
         <w:rPr>
@@ -415,6 +669,791 @@
           <w:lang w:val="el-GR"/>
         </w:rPr>
         <w:t>.</w:t>
+      </w:r>
+    </w:p>
+    <w:p>
+      <w:pPr>
+        <w:rPr>
+          <w:noProof/>
+          <w:lang w:val="el-GR"/>
+        </w:rPr>
+      </w:pPr>
+      <w:r>
+        <w:rPr>
+          <w:rFonts w:ascii="Arial" w:hAnsi="Arial" w:cs="Arial"/>
+          <w:sz w:val="24"/>
+          <w:szCs w:val="24"/>
+          <w:lang w:val="el-GR"/>
+        </w:rPr>
+        <w:t xml:space="preserve">Με το που ανοίγει ο χρήστης το πρόγραμμα, μπορεί να δει τον </w:t>
+      </w:r>
+      <w:proofErr w:type="spellStart"/>
+      <w:r>
+        <w:rPr>
+          <w:rFonts w:ascii="Arial" w:hAnsi="Arial" w:cs="Arial"/>
+          <w:sz w:val="24"/>
+          <w:szCs w:val="24"/>
+          <w:lang w:val="el-GR"/>
+        </w:rPr>
+        <w:t>γράφο</w:t>
+      </w:r>
+      <w:proofErr w:type="spellEnd"/>
+      <w:r>
+        <w:rPr>
+          <w:rFonts w:ascii="Arial" w:hAnsi="Arial" w:cs="Arial"/>
+          <w:sz w:val="24"/>
+          <w:szCs w:val="24"/>
+          <w:lang w:val="el-GR"/>
+        </w:rPr>
+        <w:t>, καθώς και τα διαθέσιμα κουτάκια που μπορούν να χρωματιστούν.</w:t>
+      </w:r>
+      <w:r>
+        <w:rPr>
+          <w:noProof/>
+          <w:lang w:val="el-GR"/>
+        </w:rPr>
+        <w:t xml:space="preserve"> </w:t>
+      </w:r>
+    </w:p>
+    <w:p>
+      <w:pPr>
+        <w:jc w:val="center"/>
+        <w:rPr>
+          <w:rFonts w:ascii="Arial" w:hAnsi="Arial" w:cs="Arial"/>
+          <w:sz w:val="24"/>
+          <w:szCs w:val="24"/>
+          <w:lang w:val="el-GR"/>
+        </w:rPr>
+      </w:pPr>
+      <w:r>
+        <w:rPr>
+          <w:rFonts w:ascii="Arial" w:hAnsi="Arial" w:cs="Arial"/>
+          <w:sz w:val="24"/>
+          <w:szCs w:val="24"/>
+          <w:lang w:val="el-GR"/>
+        </w:rPr>
+        <w:lastRenderedPageBreak/>
+        <w:drawing>
+          <wp:inline distT="0" distB="0" distL="0" distR="0" wp14:anchorId="0C094DD9" wp14:editId="38A3DCEE">
+            <wp:extent cx="5648535" cy="3476625"/>
+            <wp:effectExtent l="0" t="0" r="9525" b="0"/>
+            <wp:docPr id="2" name="Picture 2" descr="A picture containing box and whisker chart&#10;&#10;Description automatically generated"/>
+            <wp:cNvGraphicFramePr>
+              <a:graphicFrameLocks xmlns:a="http://schemas.openxmlformats.org/drawingml/2006/main" noChangeAspect="1"/>
+            </wp:cNvGraphicFramePr>
+            <a:graphic xmlns:a="http://schemas.openxmlformats.org/drawingml/2006/main">
+              <a:graphicData uri="http://schemas.openxmlformats.org/drawingml/2006/picture">
+                <pic:pic xmlns:pic="http://schemas.openxmlformats.org/drawingml/2006/picture">
+                  <pic:nvPicPr>
+                    <pic:cNvPr id="2" name="Picture 2" descr="A picture containing box and whisker chart&#10;&#10;Description automatically generated"/>
+                    <pic:cNvPicPr/>
+                  </pic:nvPicPr>
+                  <pic:blipFill>
+                    <a:blip r:embed="rId5"/>
+                    <a:stretch>
+                      <a:fillRect/>
+                    </a:stretch>
+                  </pic:blipFill>
+                  <pic:spPr>
+                    <a:xfrm>
+                      <a:off x="0" y="0"/>
+                      <a:ext cx="5652958" cy="3479347"/>
+                    </a:xfrm>
+                    <a:prstGeom prst="rect">
+                      <a:avLst/>
+                    </a:prstGeom>
+                  </pic:spPr>
+                </pic:pic>
+              </a:graphicData>
+            </a:graphic>
+          </wp:inline>
+        </w:drawing>
+      </w:r>
+    </w:p>
+    <w:p>
+      <w:pPr>
+        <w:rPr>
+          <w:rFonts w:ascii="Arial" w:hAnsi="Arial" w:cs="Arial"/>
+          <w:sz w:val="24"/>
+          <w:szCs w:val="24"/>
+          <w:lang w:val="el-GR"/>
+        </w:rPr>
+      </w:pPr>
+      <w:r>
+        <w:rPr>
+          <w:rFonts w:ascii="Arial" w:hAnsi="Arial" w:cs="Arial"/>
+          <w:sz w:val="24"/>
+          <w:szCs w:val="24"/>
+          <w:lang w:val="el-GR"/>
+        </w:rPr>
+        <w:t>Με το που πατήσει ο χρήστης το κουμπί «</w:t>
+      </w:r>
+      <w:r>
+        <w:rPr>
+          <w:rFonts w:ascii="Arial" w:hAnsi="Arial" w:cs="Arial"/>
+          <w:sz w:val="24"/>
+          <w:szCs w:val="24"/>
+        </w:rPr>
+        <w:t>Start</w:t>
+      </w:r>
+      <w:r>
+        <w:rPr>
+          <w:rFonts w:ascii="Arial" w:hAnsi="Arial" w:cs="Arial"/>
+          <w:sz w:val="24"/>
+          <w:szCs w:val="24"/>
+          <w:lang w:val="el-GR"/>
+        </w:rPr>
+        <w:t xml:space="preserve"> </w:t>
+      </w:r>
+      <w:r>
+        <w:rPr>
+          <w:rFonts w:ascii="Arial" w:hAnsi="Arial" w:cs="Arial"/>
+          <w:sz w:val="24"/>
+          <w:szCs w:val="24"/>
+        </w:rPr>
+        <w:t>Finding</w:t>
+      </w:r>
+      <w:r>
+        <w:rPr>
+          <w:rFonts w:ascii="Arial" w:hAnsi="Arial" w:cs="Arial"/>
+          <w:sz w:val="24"/>
+          <w:szCs w:val="24"/>
+          <w:lang w:val="el-GR"/>
+        </w:rPr>
+        <w:t xml:space="preserve"> </w:t>
+      </w:r>
+      <w:r>
+        <w:rPr>
+          <w:rFonts w:ascii="Arial" w:hAnsi="Arial" w:cs="Arial"/>
+          <w:sz w:val="24"/>
+          <w:szCs w:val="24"/>
+        </w:rPr>
+        <w:t>Solutions</w:t>
+      </w:r>
+      <w:r>
+        <w:rPr>
+          <w:rFonts w:ascii="Arial" w:hAnsi="Arial" w:cs="Arial"/>
+          <w:sz w:val="24"/>
+          <w:szCs w:val="24"/>
+          <w:lang w:val="el-GR"/>
+        </w:rPr>
+        <w:t>», το πρόγραμμα θα ξεκινήσει να χρωματίζει τους κόμβους.</w:t>
+      </w:r>
+      <w:r>
+        <w:rPr>
+          <w:rFonts w:ascii="Arial" w:hAnsi="Arial" w:cs="Arial"/>
+          <w:sz w:val="24"/>
+          <w:szCs w:val="24"/>
+          <w:lang w:val="el-GR"/>
+        </w:rPr>
+        <w:t xml:space="preserve"> Στην αρχή, τα χρώματα θα είναι τυχαία</w:t>
+      </w:r>
+      <w:r>
+        <w:rPr>
+          <w:rFonts w:ascii="Arial" w:hAnsi="Arial" w:cs="Arial"/>
+          <w:sz w:val="24"/>
+          <w:szCs w:val="24"/>
+          <w:lang w:val="el-GR"/>
+        </w:rPr>
+        <w:t>. Ύστερα, ο γενετικός αλγόριθμος θα παράγει πιο κατάλληλες λύσεις, μέσα από τις οποίες θα προκύψει μία από τις βέλτιστες λύσεις.</w:t>
+      </w:r>
+    </w:p>
+    <w:p>
+      <w:pPr>
+        <w:jc w:val="center"/>
+        <w:rPr>
+          <w:rFonts w:ascii="Arial" w:hAnsi="Arial" w:cs="Arial"/>
+          <w:sz w:val="24"/>
+          <w:szCs w:val="24"/>
+          <w:lang w:val="el-GR"/>
+        </w:rPr>
+      </w:pPr>
+      <w:r>
+        <w:rPr>
+          <w:rFonts w:ascii="Arial" w:hAnsi="Arial" w:cs="Arial"/>
+          <w:sz w:val="24"/>
+          <w:szCs w:val="24"/>
+          <w:lang w:val="el-GR"/>
+        </w:rPr>
+        <w:drawing>
+          <wp:inline distT="0" distB="0" distL="0" distR="0" wp14:anchorId="1AA611FC" wp14:editId="01B23213">
+            <wp:extent cx="5667375" cy="3488220"/>
+            <wp:effectExtent l="0" t="0" r="0" b="0"/>
+            <wp:docPr id="3" name="Picture 3" descr="A picture containing schematic&#10;&#10;Description automatically generated"/>
+            <wp:cNvGraphicFramePr>
+              <a:graphicFrameLocks xmlns:a="http://schemas.openxmlformats.org/drawingml/2006/main" noChangeAspect="1"/>
+            </wp:cNvGraphicFramePr>
+            <a:graphic xmlns:a="http://schemas.openxmlformats.org/drawingml/2006/main">
+              <a:graphicData uri="http://schemas.openxmlformats.org/drawingml/2006/picture">
+                <pic:pic xmlns:pic="http://schemas.openxmlformats.org/drawingml/2006/picture">
+                  <pic:nvPicPr>
+                    <pic:cNvPr id="3" name="Picture 3" descr="A picture containing schematic&#10;&#10;Description automatically generated"/>
+                    <pic:cNvPicPr/>
+                  </pic:nvPicPr>
+                  <pic:blipFill>
+                    <a:blip r:embed="rId6"/>
+                    <a:stretch>
+                      <a:fillRect/>
+                    </a:stretch>
+                  </pic:blipFill>
+                  <pic:spPr>
+                    <a:xfrm>
+                      <a:off x="0" y="0"/>
+                      <a:ext cx="5671162" cy="3490551"/>
+                    </a:xfrm>
+                    <a:prstGeom prst="rect">
+                      <a:avLst/>
+                    </a:prstGeom>
+                  </pic:spPr>
+                </pic:pic>
+              </a:graphicData>
+            </a:graphic>
+          </wp:inline>
+        </w:drawing>
+      </w:r>
+    </w:p>
+    <w:p>
+      <w:pPr>
+        <w:rPr>
+          <w:rFonts w:ascii="Arial" w:hAnsi="Arial" w:cs="Arial"/>
+          <w:sz w:val="24"/>
+          <w:szCs w:val="24"/>
+          <w:lang w:val="el-GR"/>
+        </w:rPr>
+      </w:pPr>
+      <w:r>
+        <w:rPr>
+          <w:rFonts w:ascii="Arial" w:hAnsi="Arial" w:cs="Arial"/>
+          <w:sz w:val="24"/>
+          <w:szCs w:val="24"/>
+          <w:lang w:val="el-GR"/>
+        </w:rPr>
+        <w:t xml:space="preserve"> </w:t>
+      </w:r>
+    </w:p>
+    <w:p>
+      <w:pPr>
+        <w:jc w:val="center"/>
+        <w:rPr>
+          <w:rFonts w:ascii="Arial" w:hAnsi="Arial" w:cs="Arial"/>
+          <w:b/>
+          <w:bCs/>
+          <w:sz w:val="28"/>
+          <w:szCs w:val="28"/>
+          <w:lang w:val="el-GR"/>
+        </w:rPr>
+      </w:pPr>
+      <w:r>
+        <w:rPr>
+          <w:rFonts w:ascii="Arial" w:hAnsi="Arial" w:cs="Arial"/>
+          <w:b/>
+          <w:bCs/>
+          <w:sz w:val="28"/>
+          <w:szCs w:val="28"/>
+          <w:lang w:val="el-GR"/>
+        </w:rPr>
+        <w:lastRenderedPageBreak/>
+        <w:t>ΚΩΔΙΚΑΣ:</w:t>
+      </w:r>
+    </w:p>
+    <w:p>
+      <w:pPr>
+        <w:rPr>
+          <w:rFonts w:ascii="Arial" w:hAnsi="Arial" w:cs="Arial"/>
+          <w:sz w:val="24"/>
+          <w:szCs w:val="24"/>
+          <w:lang w:val="el-GR"/>
+        </w:rPr>
+      </w:pPr>
+      <w:r>
+        <w:rPr>
+          <w:rFonts w:ascii="Arial" w:hAnsi="Arial" w:cs="Arial"/>
+          <w:sz w:val="24"/>
+          <w:szCs w:val="24"/>
+          <w:lang w:val="el-GR"/>
+        </w:rPr>
+        <w:t xml:space="preserve">Με κύριο εργαλείο τον </w:t>
+      </w:r>
+      <w:proofErr w:type="spellStart"/>
+      <w:r>
+        <w:rPr>
+          <w:rFonts w:ascii="Arial" w:hAnsi="Arial" w:cs="Arial"/>
+          <w:b/>
+          <w:bCs/>
+          <w:sz w:val="24"/>
+          <w:szCs w:val="24"/>
+          <w:lang w:val="el-GR"/>
+        </w:rPr>
+        <w:t>Αντικειμενοστρεφή</w:t>
+      </w:r>
+      <w:proofErr w:type="spellEnd"/>
+      <w:r>
+        <w:rPr>
+          <w:rFonts w:ascii="Arial" w:hAnsi="Arial" w:cs="Arial"/>
+          <w:b/>
+          <w:bCs/>
+          <w:sz w:val="24"/>
+          <w:szCs w:val="24"/>
+          <w:lang w:val="el-GR"/>
+        </w:rPr>
+        <w:t xml:space="preserve"> Προγραμματισμό</w:t>
+      </w:r>
+      <w:r>
+        <w:rPr>
+          <w:rFonts w:ascii="Arial" w:hAnsi="Arial" w:cs="Arial"/>
+          <w:sz w:val="24"/>
+          <w:szCs w:val="24"/>
+          <w:lang w:val="el-GR"/>
+        </w:rPr>
+        <w:t xml:space="preserve">, σχεδιάστηκαν οι κατάλληλες </w:t>
+      </w:r>
+      <w:r>
+        <w:rPr>
+          <w:rFonts w:ascii="Arial" w:hAnsi="Arial" w:cs="Arial"/>
+          <w:b/>
+          <w:bCs/>
+          <w:sz w:val="24"/>
+          <w:szCs w:val="24"/>
+          <w:lang w:val="el-GR"/>
+        </w:rPr>
+        <w:t>κλάσεις</w:t>
+      </w:r>
+      <w:r>
+        <w:rPr>
+          <w:rFonts w:ascii="Arial" w:hAnsi="Arial" w:cs="Arial"/>
+          <w:sz w:val="24"/>
+          <w:szCs w:val="24"/>
+          <w:lang w:val="el-GR"/>
+        </w:rPr>
+        <w:t>, ώστε να φτάσουμε στην υλοποίηση ενός γενετικού αλγορίθμου.</w:t>
+      </w:r>
+      <w:r>
+        <w:rPr>
+          <w:rFonts w:ascii="Arial" w:hAnsi="Arial" w:cs="Arial"/>
+          <w:sz w:val="24"/>
+          <w:szCs w:val="24"/>
+          <w:lang w:val="el-GR"/>
+        </w:rPr>
+        <w:t xml:space="preserve"> Πριν, όμως, πούμε για τις κλάσεις, θα πρέπει να δούμε πώς αναπαρίσταται μια «λύση».</w:t>
+      </w:r>
+    </w:p>
+    <w:p>
+      <w:pPr>
+        <w:rPr>
+          <w:rFonts w:ascii="Arial" w:hAnsi="Arial" w:cs="Arial"/>
+          <w:sz w:val="24"/>
+          <w:szCs w:val="24"/>
+          <w:lang w:val="el-GR"/>
+        </w:rPr>
+      </w:pPr>
+      <w:r>
+        <w:rPr>
+          <w:rFonts w:ascii="Arial" w:hAnsi="Arial" w:cs="Arial"/>
+          <w:b/>
+          <w:bCs/>
+          <w:sz w:val="24"/>
+          <w:szCs w:val="24"/>
+          <w:lang w:val="el-GR"/>
+        </w:rPr>
+        <w:t xml:space="preserve">Μία λύση αποτελείται από 32 </w:t>
+      </w:r>
+      <w:r>
+        <w:rPr>
+          <w:rFonts w:ascii="Arial" w:hAnsi="Arial" w:cs="Arial"/>
+          <w:b/>
+          <w:bCs/>
+          <w:sz w:val="24"/>
+          <w:szCs w:val="24"/>
+        </w:rPr>
+        <w:t>bits</w:t>
+      </w:r>
+      <w:r>
+        <w:rPr>
+          <w:rFonts w:ascii="Arial" w:hAnsi="Arial" w:cs="Arial"/>
+          <w:b/>
+          <w:bCs/>
+          <w:sz w:val="24"/>
+          <w:szCs w:val="24"/>
+          <w:lang w:val="el-GR"/>
+        </w:rPr>
+        <w:t xml:space="preserve"> </w:t>
+      </w:r>
+      <w:r>
+        <w:rPr>
+          <w:rFonts w:ascii="Arial" w:hAnsi="Arial" w:cs="Arial"/>
+          <w:b/>
+          <w:bCs/>
+          <w:sz w:val="24"/>
+          <w:szCs w:val="24"/>
+          <w:lang w:val="el-GR"/>
+        </w:rPr>
+        <w:t>τα οποία καθορίζουν τον χρωματισμό των 16 κόμβων.</w:t>
+      </w:r>
+      <w:r>
+        <w:rPr>
+          <w:rFonts w:ascii="Arial" w:hAnsi="Arial" w:cs="Arial"/>
+          <w:b/>
+          <w:bCs/>
+          <w:sz w:val="24"/>
+          <w:szCs w:val="24"/>
+          <w:lang w:val="el-GR"/>
+        </w:rPr>
+        <w:t xml:space="preserve"> </w:t>
+      </w:r>
+      <w:r>
+        <w:rPr>
+          <w:rFonts w:ascii="Arial" w:hAnsi="Arial" w:cs="Arial"/>
+          <w:sz w:val="24"/>
+          <w:szCs w:val="24"/>
+          <w:lang w:val="el-GR"/>
+        </w:rPr>
+        <w:t xml:space="preserve">Από την στιγμή που έχουμε 4 πιθανά χρώματα, χρειαζόμαστε 2 </w:t>
+      </w:r>
+      <w:r>
+        <w:rPr>
+          <w:rFonts w:ascii="Arial" w:hAnsi="Arial" w:cs="Arial"/>
+          <w:sz w:val="24"/>
+          <w:szCs w:val="24"/>
+        </w:rPr>
+        <w:t>bits</w:t>
+      </w:r>
+      <w:r>
+        <w:rPr>
+          <w:rFonts w:ascii="Arial" w:hAnsi="Arial" w:cs="Arial"/>
+          <w:sz w:val="24"/>
+          <w:szCs w:val="24"/>
+          <w:lang w:val="el-GR"/>
+        </w:rPr>
+        <w:t xml:space="preserve"> </w:t>
+      </w:r>
+      <w:r>
+        <w:rPr>
+          <w:rFonts w:ascii="Arial" w:hAnsi="Arial" w:cs="Arial"/>
+          <w:sz w:val="24"/>
+          <w:szCs w:val="24"/>
+          <w:lang w:val="el-GR"/>
+        </w:rPr>
+        <w:t xml:space="preserve">για κάθε </w:t>
+      </w:r>
+      <w:proofErr w:type="spellStart"/>
+      <w:r>
+        <w:rPr>
+          <w:rFonts w:ascii="Arial" w:hAnsi="Arial" w:cs="Arial"/>
+          <w:sz w:val="24"/>
+          <w:szCs w:val="24"/>
+          <w:lang w:val="el-GR"/>
+        </w:rPr>
+        <w:t>γράφο</w:t>
+      </w:r>
+      <w:proofErr w:type="spellEnd"/>
+      <w:r>
+        <w:rPr>
+          <w:rFonts w:ascii="Arial" w:hAnsi="Arial" w:cs="Arial"/>
+          <w:sz w:val="24"/>
+          <w:szCs w:val="24"/>
+          <w:lang w:val="el-GR"/>
+        </w:rPr>
+        <w:t>.</w:t>
+      </w:r>
+      <w:r>
+        <w:rPr>
+          <w:rFonts w:ascii="Arial" w:hAnsi="Arial" w:cs="Arial"/>
+          <w:sz w:val="24"/>
+          <w:szCs w:val="24"/>
+          <w:lang w:val="el-GR"/>
+        </w:rPr>
+        <w:t xml:space="preserve"> </w:t>
+      </w:r>
+      <w:r>
+        <w:rPr>
+          <w:rFonts w:ascii="Arial" w:hAnsi="Arial" w:cs="Arial"/>
+          <w:sz w:val="24"/>
+          <w:szCs w:val="24"/>
+          <w:lang w:val="el-GR"/>
+        </w:rPr>
+        <w:t>Χωρίζοντας τη λύση σε δυάδες</w:t>
+      </w:r>
+      <w:r>
+        <w:rPr>
+          <w:rFonts w:ascii="Arial" w:hAnsi="Arial" w:cs="Arial"/>
+          <w:sz w:val="24"/>
+          <w:szCs w:val="24"/>
+          <w:lang w:val="el-GR"/>
+        </w:rPr>
+        <w:t xml:space="preserve">, </w:t>
+      </w:r>
+      <w:r>
+        <w:rPr>
+          <w:rFonts w:ascii="Arial" w:hAnsi="Arial" w:cs="Arial"/>
+          <w:sz w:val="24"/>
+          <w:szCs w:val="24"/>
+          <w:lang w:val="el-GR"/>
+        </w:rPr>
+        <w:t>θα έχουμε και τον προβλεπόμενο κόμβο</w:t>
+      </w:r>
+      <w:r>
+        <w:rPr>
+          <w:rFonts w:ascii="Arial" w:hAnsi="Arial" w:cs="Arial"/>
+          <w:sz w:val="24"/>
+          <w:szCs w:val="24"/>
+          <w:lang w:val="el-GR"/>
+        </w:rPr>
+        <w:t xml:space="preserve"> (π.χ. η πρώτη δυάδα καθορίζει το χρώμα του πρώτου κόμβου, η δεύτερη δυάδα του δεύτερου </w:t>
+      </w:r>
+      <w:proofErr w:type="spellStart"/>
+      <w:r>
+        <w:rPr>
+          <w:rFonts w:ascii="Arial" w:hAnsi="Arial" w:cs="Arial"/>
+          <w:sz w:val="24"/>
+          <w:szCs w:val="24"/>
+          <w:lang w:val="el-GR"/>
+        </w:rPr>
+        <w:t>κ.τλ</w:t>
+      </w:r>
+      <w:proofErr w:type="spellEnd"/>
+      <w:r>
+        <w:rPr>
+          <w:rFonts w:ascii="Arial" w:hAnsi="Arial" w:cs="Arial"/>
+          <w:sz w:val="24"/>
+          <w:szCs w:val="24"/>
+          <w:lang w:val="el-GR"/>
+        </w:rPr>
+        <w:t>.)</w:t>
+      </w:r>
+      <w:r>
+        <w:rPr>
+          <w:rFonts w:ascii="Arial" w:hAnsi="Arial" w:cs="Arial"/>
+          <w:sz w:val="24"/>
+          <w:szCs w:val="24"/>
+          <w:lang w:val="el-GR"/>
+        </w:rPr>
+        <w:t>.</w:t>
+      </w:r>
+      <w:r>
+        <w:rPr>
+          <w:rFonts w:ascii="Arial" w:hAnsi="Arial" w:cs="Arial"/>
+          <w:sz w:val="24"/>
+          <w:szCs w:val="24"/>
+          <w:lang w:val="el-GR"/>
+        </w:rPr>
+        <w:t xml:space="preserve"> Οι πιθανές δυάδες που καθορίζουν τα χρώματα είναι:</w:t>
+      </w:r>
+    </w:p>
+    <w:p>
+      <w:pPr>
+        <w:rPr>
+          <w:rFonts w:ascii="Arial" w:hAnsi="Arial" w:cs="Arial"/>
+          <w:b/>
+          <w:bCs/>
+          <w:sz w:val="24"/>
+          <w:szCs w:val="24"/>
+          <w:lang w:val="el-GR"/>
+        </w:rPr>
+      </w:pPr>
+      <w:r>
+        <w:rPr>
+          <w:rFonts w:ascii="Arial" w:hAnsi="Arial" w:cs="Arial"/>
+          <w:b/>
+          <w:bCs/>
+          <w:sz w:val="24"/>
+          <w:szCs w:val="24"/>
+          <w:lang w:val="el-GR"/>
+        </w:rPr>
+        <w:t>00 – μπλε</w:t>
+      </w:r>
+      <w:r>
+        <w:rPr>
+          <w:rFonts w:ascii="Arial" w:hAnsi="Arial" w:cs="Arial"/>
+          <w:b/>
+          <w:bCs/>
+          <w:sz w:val="24"/>
+          <w:szCs w:val="24"/>
+          <w:lang w:val="el-GR"/>
+        </w:rPr>
+        <w:br/>
+        <w:t>01 – κόκκινο</w:t>
+      </w:r>
+      <w:r>
+        <w:rPr>
+          <w:rFonts w:ascii="Arial" w:hAnsi="Arial" w:cs="Arial"/>
+          <w:b/>
+          <w:bCs/>
+          <w:sz w:val="24"/>
+          <w:szCs w:val="24"/>
+          <w:lang w:val="el-GR"/>
+        </w:rPr>
+        <w:br/>
+        <w:t>10 – πράσινο</w:t>
+      </w:r>
+      <w:r>
+        <w:rPr>
+          <w:rFonts w:ascii="Arial" w:hAnsi="Arial" w:cs="Arial"/>
+          <w:b/>
+          <w:bCs/>
+          <w:sz w:val="24"/>
+          <w:szCs w:val="24"/>
+          <w:lang w:val="el-GR"/>
+        </w:rPr>
+        <w:br/>
+        <w:t>11 – κίτρινο</w:t>
+      </w:r>
+    </w:p>
+    <w:p>
+      <w:pPr>
+        <w:rPr>
+          <w:rFonts w:ascii="Arial" w:hAnsi="Arial" w:cs="Arial"/>
+          <w:sz w:val="24"/>
+          <w:szCs w:val="24"/>
+          <w:lang w:val="el-GR"/>
+        </w:rPr>
+      </w:pPr>
+      <w:r>
+        <w:rPr>
+          <w:rFonts w:ascii="Arial" w:hAnsi="Arial" w:cs="Arial"/>
+          <w:sz w:val="24"/>
+          <w:szCs w:val="24"/>
+          <w:lang w:val="el-GR"/>
+        </w:rPr>
+        <w:t xml:space="preserve">Για παράδειγμα, η λύση </w:t>
+      </w:r>
+      <w:r>
+        <w:rPr>
+          <w:rFonts w:ascii="Arial" w:hAnsi="Arial" w:cs="Arial"/>
+          <w:b/>
+          <w:bCs/>
+          <w:sz w:val="24"/>
+          <w:szCs w:val="24"/>
+          <w:lang w:val="el-GR"/>
+        </w:rPr>
+        <w:t xml:space="preserve">“00000000000000000000000000000000”, </w:t>
+      </w:r>
+      <w:r>
+        <w:rPr>
+          <w:rFonts w:ascii="Arial" w:hAnsi="Arial" w:cs="Arial"/>
+          <w:sz w:val="24"/>
+          <w:szCs w:val="24"/>
+          <w:lang w:val="el-GR"/>
+        </w:rPr>
+        <w:t>σημαίνει</w:t>
+      </w:r>
+      <w:r>
+        <w:rPr>
+          <w:rFonts w:ascii="Arial" w:hAnsi="Arial" w:cs="Arial"/>
+          <w:sz w:val="24"/>
+          <w:szCs w:val="24"/>
+          <w:lang w:val="el-GR"/>
+        </w:rPr>
+        <w:t xml:space="preserve"> ότι</w:t>
+      </w:r>
+      <w:r>
+        <w:rPr>
+          <w:rFonts w:ascii="Arial" w:hAnsi="Arial" w:cs="Arial"/>
+          <w:sz w:val="24"/>
+          <w:szCs w:val="24"/>
+          <w:lang w:val="el-GR"/>
+        </w:rPr>
+        <w:t xml:space="preserve"> όλοι από τους 16 κόμβους έχουν το μπλε χρώμα.</w:t>
+      </w:r>
+    </w:p>
+    <w:p>
+      <w:pPr>
+        <w:rPr>
+          <w:rFonts w:ascii="Arial" w:hAnsi="Arial" w:cs="Arial"/>
+          <w:sz w:val="24"/>
+          <w:szCs w:val="24"/>
+          <w:lang w:val="el-GR"/>
+        </w:rPr>
+      </w:pPr>
+    </w:p>
+    <w:p>
+      <w:pPr>
+        <w:rPr>
+          <w:rFonts w:ascii="Arial" w:hAnsi="Arial" w:cs="Arial"/>
+          <w:b/>
+          <w:bCs/>
+          <w:sz w:val="24"/>
+          <w:szCs w:val="24"/>
+          <w:u w:val="single"/>
+          <w:lang w:val="el-GR"/>
+        </w:rPr>
+      </w:pPr>
+      <w:r>
+        <w:rPr>
+          <w:rFonts w:ascii="Arial" w:hAnsi="Arial" w:cs="Arial"/>
+          <w:b/>
+          <w:bCs/>
+          <w:sz w:val="24"/>
+          <w:szCs w:val="24"/>
+          <w:u w:val="single"/>
+          <w:lang w:val="el-GR"/>
+        </w:rPr>
+        <w:t>ΚΛΑΣΗ ΓΙΑ ΤΟ</w:t>
+      </w:r>
+      <w:r>
+        <w:rPr>
+          <w:rFonts w:ascii="Arial" w:hAnsi="Arial" w:cs="Arial"/>
+          <w:b/>
+          <w:bCs/>
+          <w:sz w:val="24"/>
+          <w:szCs w:val="24"/>
+          <w:u w:val="single"/>
+        </w:rPr>
+        <w:t xml:space="preserve"> </w:t>
+      </w:r>
+      <w:r>
+        <w:rPr>
+          <w:rFonts w:ascii="Arial" w:hAnsi="Arial" w:cs="Arial"/>
+          <w:b/>
+          <w:bCs/>
+          <w:sz w:val="24"/>
+          <w:szCs w:val="24"/>
+          <w:u w:val="single"/>
+          <w:lang w:val="el-GR"/>
+        </w:rPr>
+        <w:t>«ΧΡΩΜΟΣΩΜΑ»:</w:t>
+      </w:r>
+    </w:p>
+    <w:p>
+      <w:pPr>
+        <w:rPr>
+          <w:rFonts w:ascii="Arial" w:hAnsi="Arial" w:cs="Arial"/>
+          <w:b/>
+          <w:bCs/>
+          <w:sz w:val="24"/>
+          <w:szCs w:val="24"/>
+          <w:lang w:val="el-GR"/>
+        </w:rPr>
+      </w:pPr>
+      <w:r>
+        <w:rPr>
+          <w:rFonts w:ascii="Arial" w:hAnsi="Arial" w:cs="Arial"/>
+          <w:sz w:val="24"/>
+          <w:szCs w:val="24"/>
+          <w:lang w:val="el-GR"/>
+        </w:rPr>
+        <w:t xml:space="preserve">Ένα χρωμόσωμα (το οποίο αναπαριστά μια λύση), έχει </w:t>
+      </w:r>
+      <w:r>
+        <w:rPr>
+          <w:rFonts w:ascii="Arial" w:hAnsi="Arial" w:cs="Arial"/>
+          <w:b/>
+          <w:bCs/>
+          <w:sz w:val="24"/>
+          <w:szCs w:val="24"/>
+          <w:lang w:val="el-GR"/>
+        </w:rPr>
+        <w:br/>
+      </w:r>
+      <w:r>
+        <w:rPr>
+          <w:rFonts w:ascii="Arial" w:hAnsi="Arial" w:cs="Arial"/>
+          <w:b/>
+          <w:bCs/>
+          <w:sz w:val="24"/>
+          <w:szCs w:val="24"/>
+          <w:lang w:val="el-GR"/>
+        </w:rPr>
+        <w:t xml:space="preserve"> </w:t>
       </w:r>
     </w:p>
     <w:p>

</xml_diff>